<commit_message>
Switching Done (at least I hope so)
</commit_message>
<xml_diff>
--- a/FinalProject/Switching.docx
+++ b/FinalProject/Switching.docx
@@ -2695,19 +2695,11 @@
           <w:rFonts w:ascii="Times New Roman" w:hAnsi="Times New Roman" w:cs="Times New Roman"/>
         </w:rPr>
       </w:pPr>
-      <w:proofErr w:type="spellStart"/>
       <w:r>
         <w:rPr>
           <w:rFonts w:ascii="Times New Roman" w:hAnsi="Times New Roman" w:cs="Times New Roman"/>
         </w:rPr>
-        <w:t>Lemma</w:t>
-      </w:r>
-      <w:proofErr w:type="spellEnd"/>
-      <w:r>
-        <w:rPr>
-          <w:rFonts w:ascii="Times New Roman" w:hAnsi="Times New Roman" w:cs="Times New Roman"/>
-        </w:rPr>
-        <w:t xml:space="preserve"> 2’de Lyapunov fonksiyonu parçalı üstel azalan/sabit olarak bulunmuş ve sınırlı olduğu belirtilmişti. Burada </w:t>
+        <w:t xml:space="preserve">Lemma 2’de Lyapunov fonksiyonu parçalı üstel azalan/sabit olarak bulunmuş ve sınırlı olduğu belirtilmişti. Burada </w:t>
       </w:r>
       <m:oMath>
         <m:sSub>
@@ -2964,19 +2956,7 @@
             <w:rPr>
               <w:rFonts w:ascii="Cambria Math" w:hAnsi="Cambria Math" w:cs="Times New Roman"/>
             </w:rPr>
-            <m:t xml:space="preserve">,  </m:t>
-          </m:r>
-          <m:r>
-            <w:rPr>
-              <w:rFonts w:ascii="Cambria Math" w:hAnsi="Cambria Math" w:cs="Times New Roman"/>
-            </w:rPr>
-            <m:t>α</m:t>
-          </m:r>
-          <m:r>
-            <w:rPr>
-              <w:rFonts w:ascii="Cambria Math" w:hAnsi="Cambria Math" w:cs="Times New Roman"/>
-            </w:rPr>
-            <m:t>&gt;0</m:t>
+            <m:t>,  α&gt;0</m:t>
           </m:r>
         </m:oMath>
       </m:oMathPara>
@@ -3291,13 +3271,7 @@
             <w:rPr>
               <w:rFonts w:ascii="Cambria Math" w:hAnsi="Cambria Math" w:cs="Times New Roman"/>
             </w:rPr>
-            <m:t>=</m:t>
-          </m:r>
-          <m:r>
-            <w:rPr>
-              <w:rFonts w:ascii="Cambria Math" w:hAnsi="Cambria Math" w:cs="Times New Roman"/>
-            </w:rPr>
-            <m:t>V</m:t>
+            <m:t>=V</m:t>
           </m:r>
           <m:d>
             <m:dPr>
@@ -3522,31 +3496,7 @@
                 <w:rPr>
                   <w:rFonts w:ascii="Cambria Math" w:hAnsi="Cambria Math" w:cs="Times New Roman"/>
                 </w:rPr>
-                <m:t>x(</m:t>
-              </m:r>
-              <m:r>
-                <w:rPr>
-                  <w:rFonts w:ascii="Cambria Math" w:hAnsi="Cambria Math" w:cs="Times New Roman"/>
-                </w:rPr>
-                <m:t>t</m:t>
-              </m:r>
-              <m:r>
-                <w:rPr>
-                  <w:rFonts w:ascii="Cambria Math" w:hAnsi="Cambria Math" w:cs="Times New Roman"/>
-                </w:rPr>
-                <m:t>),θ(</m:t>
-              </m:r>
-              <m:r>
-                <w:rPr>
-                  <w:rFonts w:ascii="Cambria Math" w:hAnsi="Cambria Math" w:cs="Times New Roman"/>
-                </w:rPr>
-                <m:t>t</m:t>
-              </m:r>
-              <m:r>
-                <w:rPr>
-                  <w:rFonts w:ascii="Cambria Math" w:hAnsi="Cambria Math" w:cs="Times New Roman"/>
-                </w:rPr>
-                <m:t>)</m:t>
+                <m:t>x(t),θ(t)</m:t>
               </m:r>
             </m:e>
           </m:d>
@@ -3618,13 +3568,7 @@
             <w:rPr>
               <w:rFonts w:ascii="Cambria Math" w:hAnsi="Cambria Math" w:cs="Times New Roman"/>
             </w:rPr>
-            <m:t>+</m:t>
-          </m:r>
-          <m:r>
-            <w:rPr>
-              <w:rFonts w:ascii="Cambria Math" w:hAnsi="Cambria Math" w:cs="Times New Roman"/>
-            </w:rPr>
-            <m:t>ε=</m:t>
+            <m:t>+ε=</m:t>
           </m:r>
           <m:sSub>
             <m:sSubPr>
@@ -3857,13 +3801,7 @@
             <w:rPr>
               <w:rFonts w:ascii="Cambria Math" w:hAnsi="Cambria Math" w:cs="Times New Roman"/>
             </w:rPr>
-            <m:t>+</m:t>
-          </m:r>
-          <m:r>
-            <w:rPr>
-              <w:rFonts w:ascii="Cambria Math" w:hAnsi="Cambria Math" w:cs="Times New Roman"/>
-            </w:rPr>
-            <m:t>ε</m:t>
+            <m:t>+ε</m:t>
           </m:r>
         </m:oMath>
       </m:oMathPara>
@@ -5111,21 +5049,7 @@
         <w:rPr>
           <w:rFonts w:ascii="Times New Roman" w:eastAsiaTheme="minorEastAsia" w:hAnsi="Times New Roman" w:cs="Times New Roman"/>
         </w:rPr>
-        <w:t xml:space="preserve">Lyapunov çıkış bağlantısı (çıkış sinyali sınırı) yukarıdaki formül ile gösterilir. Buradan yeni </w:t>
-      </w:r>
-      <w:proofErr w:type="spellStart"/>
-      <w:r>
-        <w:rPr>
-          <w:rFonts w:ascii="Times New Roman" w:eastAsiaTheme="minorEastAsia" w:hAnsi="Times New Roman" w:cs="Times New Roman"/>
-        </w:rPr>
-        <w:t>zoom</w:t>
-      </w:r>
-      <w:proofErr w:type="spellEnd"/>
-      <w:r>
-        <w:rPr>
-          <w:rFonts w:ascii="Times New Roman" w:eastAsiaTheme="minorEastAsia" w:hAnsi="Times New Roman" w:cs="Times New Roman"/>
-        </w:rPr>
-        <w:t xml:space="preserve"> katsayısı </w:t>
+        <w:t xml:space="preserve">Lyapunov çıkış bağlantısı (çıkış sinyali sınırı) yukarıdaki formül ile gösterilir. Buradan yeni zoom katsayısı </w:t>
       </w:r>
       <m:oMath>
         <m:sSub>
@@ -5158,21 +5082,7 @@
         <w:rPr>
           <w:rFonts w:ascii="Times New Roman" w:eastAsiaTheme="minorEastAsia" w:hAnsi="Times New Roman" w:cs="Times New Roman"/>
         </w:rPr>
-        <w:t xml:space="preserve"> elde edilebilir. Buna göre, </w:t>
-      </w:r>
-      <w:proofErr w:type="spellStart"/>
-      <w:r>
-        <w:rPr>
-          <w:rFonts w:ascii="Times New Roman" w:eastAsiaTheme="minorEastAsia" w:hAnsi="Times New Roman" w:cs="Times New Roman"/>
-        </w:rPr>
-        <w:t>Zoom</w:t>
-      </w:r>
-      <w:proofErr w:type="spellEnd"/>
-      <w:r>
-        <w:rPr>
-          <w:rFonts w:ascii="Times New Roman" w:eastAsiaTheme="minorEastAsia" w:hAnsi="Times New Roman" w:cs="Times New Roman"/>
-        </w:rPr>
-        <w:t xml:space="preserve"> değeri, Lyapunov üst sınırının başlangıca oranına göre küçülüyor olarak gözlemlenmektedir.  </w:t>
+        <w:t xml:space="preserve"> elde edilebilir. Buna göre, Zoom değeri, Lyapunov üst sınırının başlangıca oranına göre küçülüyor olarak gözlemlenmektedir.  </w:t>
       </w:r>
     </w:p>
     <w:p>
@@ -5674,9 +5584,9 @@
         </w:rPr>
         <w:lastRenderedPageBreak/>
         <w:drawing>
-          <wp:inline distT="0" distB="0" distL="0" distR="0" wp14:anchorId="55BE4C48" wp14:editId="45F55B74">
-            <wp:extent cx="5760720" cy="8096885"/>
-            <wp:effectExtent l="0" t="0" r="0" b="0"/>
+          <wp:inline distT="0" distB="0" distL="0" distR="0" wp14:anchorId="55BE4C48" wp14:editId="7D4878C3">
+            <wp:extent cx="5760720" cy="7332562"/>
+            <wp:effectExtent l="0" t="0" r="0" b="1905"/>
             <wp:docPr id="23" name="Resim 23"/>
             <wp:cNvGraphicFramePr>
               <a:graphicFrameLocks xmlns:a="http://schemas.openxmlformats.org/drawingml/2006/main" noChangeAspect="1"/>
@@ -5697,7 +5607,7 @@
                   <pic:spPr>
                     <a:xfrm>
                       <a:off x="0" y="0"/>
-                      <a:ext cx="5760720" cy="8096885"/>
+                      <a:ext cx="5765270" cy="7338353"/>
                     </a:xfrm>
                     <a:prstGeom prst="rect">
                       <a:avLst/>
@@ -5716,6 +5626,1433 @@
           <w:rFonts w:ascii="Times New Roman" w:hAnsi="Times New Roman" w:cs="Times New Roman"/>
         </w:rPr>
       </w:pPr>
+      <w:r>
+        <w:rPr>
+          <w:rFonts w:ascii="Times New Roman" w:hAnsi="Times New Roman" w:cs="Times New Roman"/>
+        </w:rPr>
+        <w:t>Öncelikle, elde edilen denklemlere göre özyinelemeli üst sınırın genelleştirilmiş formülü şu şekilde yazılabilir:</w:t>
+      </w:r>
+    </w:p>
+    <w:p>
+      <w:pPr>
+        <w:rPr>
+          <w:rFonts w:ascii="Times New Roman" w:hAnsi="Times New Roman" w:cs="Times New Roman"/>
+        </w:rPr>
+      </w:pPr>
+      <m:oMathPara>
+        <m:oMath>
+          <m:sSub>
+            <m:sSubPr>
+              <m:ctrlPr>
+                <w:rPr>
+                  <w:rFonts w:ascii="Cambria Math" w:eastAsiaTheme="minorEastAsia" w:hAnsi="Cambria Math" w:cs="Times New Roman"/>
+                  <w:i/>
+                </w:rPr>
+              </m:ctrlPr>
+            </m:sSubPr>
+            <m:e>
+              <m:r>
+                <w:rPr>
+                  <w:rFonts w:ascii="Cambria Math" w:eastAsiaTheme="minorEastAsia" w:hAnsi="Cambria Math" w:cs="Times New Roman"/>
+                </w:rPr>
+                <m:t>V</m:t>
+              </m:r>
+            </m:e>
+            <m:sub>
+              <m:r>
+                <w:rPr>
+                  <w:rFonts w:ascii="Cambria Math" w:eastAsiaTheme="minorEastAsia" w:hAnsi="Cambria Math" w:cs="Times New Roman"/>
+                </w:rPr>
+                <m:t>i+1</m:t>
+              </m:r>
+            </m:sub>
+          </m:sSub>
+          <m:r>
+            <w:rPr>
+              <w:rFonts w:ascii="Cambria Math" w:eastAsiaTheme="minorEastAsia" w:hAnsi="Cambria Math" w:cs="Times New Roman"/>
+            </w:rPr>
+            <m:t>=</m:t>
+          </m:r>
+          <m:sSub>
+            <m:sSubPr>
+              <m:ctrlPr>
+                <w:rPr>
+                  <w:rFonts w:ascii="Cambria Math" w:hAnsi="Cambria Math" w:cs="Times New Roman"/>
+                  <w:i/>
+                </w:rPr>
+              </m:ctrlPr>
+            </m:sSubPr>
+            <m:e>
+              <m:r>
+                <w:rPr>
+                  <w:rFonts w:ascii="Cambria Math" w:hAnsi="Cambria Math" w:cs="Times New Roman"/>
+                </w:rPr>
+                <m:t>c</m:t>
+              </m:r>
+            </m:e>
+            <m:sub>
+              <m:r>
+                <w:rPr>
+                  <w:rFonts w:ascii="Cambria Math" w:hAnsi="Cambria Math" w:cs="Times New Roman"/>
+                </w:rPr>
+                <m:t>γ</m:t>
+              </m:r>
+            </m:sub>
+          </m:sSub>
+          <m:r>
+            <w:rPr>
+              <w:rFonts w:ascii="Cambria Math" w:hAnsi="Cambria Math" w:cs="Times New Roman"/>
+            </w:rPr>
+            <m:t>+</m:t>
+          </m:r>
+          <m:sSub>
+            <m:sSubPr>
+              <m:ctrlPr>
+                <w:rPr>
+                  <w:rFonts w:ascii="Cambria Math" w:hAnsi="Cambria Math" w:cs="Times New Roman"/>
+                  <w:i/>
+                </w:rPr>
+              </m:ctrlPr>
+            </m:sSubPr>
+            <m:e>
+              <m:r>
+                <w:rPr>
+                  <w:rFonts w:ascii="Cambria Math" w:hAnsi="Cambria Math" w:cs="Times New Roman"/>
+                </w:rPr>
+                <m:t>c</m:t>
+              </m:r>
+            </m:e>
+            <m:sub>
+              <m:r>
+                <w:rPr>
+                  <w:rFonts w:ascii="Cambria Math" w:hAnsi="Cambria Math" w:cs="Times New Roman"/>
+                </w:rPr>
+                <m:t>w</m:t>
+              </m:r>
+            </m:sub>
+          </m:sSub>
+          <m:sSup>
+            <m:sSupPr>
+              <m:ctrlPr>
+                <w:rPr>
+                  <w:rFonts w:ascii="Cambria Math" w:hAnsi="Cambria Math" w:cs="Times New Roman"/>
+                  <w:i/>
+                </w:rPr>
+              </m:ctrlPr>
+            </m:sSupPr>
+            <m:e>
+              <m:sSub>
+                <m:sSubPr>
+                  <m:ctrlPr>
+                    <w:rPr>
+                      <w:rFonts w:ascii="Cambria Math" w:hAnsi="Cambria Math" w:cs="Times New Roman"/>
+                      <w:i/>
+                    </w:rPr>
+                  </m:ctrlPr>
+                </m:sSubPr>
+                <m:e>
+                  <m:r>
+                    <w:rPr>
+                      <w:rFonts w:ascii="Cambria Math" w:hAnsi="Cambria Math" w:cs="Times New Roman"/>
+                    </w:rPr>
+                    <m:t>∆</m:t>
+                  </m:r>
+                </m:e>
+                <m:sub>
+                  <m:r>
+                    <w:rPr>
+                      <w:rFonts w:ascii="Cambria Math" w:hAnsi="Cambria Math" w:cs="Times New Roman"/>
+                    </w:rPr>
+                    <m:t>w</m:t>
+                  </m:r>
+                </m:sub>
+              </m:sSub>
+            </m:e>
+            <m:sup>
+              <m:r>
+                <w:rPr>
+                  <w:rFonts w:ascii="Cambria Math" w:hAnsi="Cambria Math" w:cs="Times New Roman"/>
+                </w:rPr>
+                <m:t>2</m:t>
+              </m:r>
+            </m:sup>
+          </m:sSup>
+          <m:r>
+            <w:rPr>
+              <w:rFonts w:ascii="Cambria Math" w:hAnsi="Cambria Math" w:cs="Times New Roman"/>
+            </w:rPr>
+            <m:t>+</m:t>
+          </m:r>
+          <m:sSub>
+            <m:sSubPr>
+              <m:ctrlPr>
+                <w:rPr>
+                  <w:rFonts w:ascii="Cambria Math" w:hAnsi="Cambria Math" w:cs="Times New Roman"/>
+                  <w:i/>
+                </w:rPr>
+              </m:ctrlPr>
+            </m:sSubPr>
+            <m:e>
+              <m:r>
+                <w:rPr>
+                  <w:rFonts w:ascii="Cambria Math" w:hAnsi="Cambria Math" w:cs="Times New Roman"/>
+                </w:rPr>
+                <m:t>c</m:t>
+              </m:r>
+            </m:e>
+            <m:sub>
+              <m:r>
+                <w:rPr>
+                  <w:rFonts w:ascii="Cambria Math" w:hAnsi="Cambria Math" w:cs="Times New Roman"/>
+                </w:rPr>
+                <m:t>e</m:t>
+              </m:r>
+            </m:sub>
+          </m:sSub>
+          <m:sSup>
+            <m:sSupPr>
+              <m:ctrlPr>
+                <w:rPr>
+                  <w:rFonts w:ascii="Cambria Math" w:hAnsi="Cambria Math" w:cs="Times New Roman"/>
+                  <w:i/>
+                </w:rPr>
+              </m:ctrlPr>
+            </m:sSupPr>
+            <m:e>
+              <m:sSub>
+                <m:sSubPr>
+                  <m:ctrlPr>
+                    <w:rPr>
+                      <w:rFonts w:ascii="Cambria Math" w:hAnsi="Cambria Math"/>
+                    </w:rPr>
+                  </m:ctrlPr>
+                </m:sSubPr>
+                <m:e>
+                  <m:r>
+                    <w:rPr>
+                      <w:rFonts w:ascii="Cambria Math" w:hAnsi="Cambria Math"/>
+                    </w:rPr>
+                    <m:t>μ</m:t>
+                  </m:r>
+                </m:e>
+                <m:sub>
+                  <m:r>
+                    <w:rPr>
+                      <w:rFonts w:ascii="Cambria Math" w:hAnsi="Cambria Math"/>
+                    </w:rPr>
+                    <m:t>0</m:t>
+                  </m:r>
+                </m:sub>
+              </m:sSub>
+            </m:e>
+            <m:sup>
+              <m:r>
+                <w:rPr>
+                  <w:rFonts w:ascii="Cambria Math" w:hAnsi="Cambria Math" w:cs="Times New Roman"/>
+                </w:rPr>
+                <m:t>2</m:t>
+              </m:r>
+            </m:sup>
+          </m:sSup>
+          <m:sSup>
+            <m:sSupPr>
+              <m:ctrlPr>
+                <w:rPr>
+                  <w:rFonts w:ascii="Cambria Math" w:hAnsi="Cambria Math" w:cs="Times New Roman"/>
+                  <w:i/>
+                </w:rPr>
+              </m:ctrlPr>
+            </m:sSupPr>
+            <m:e>
+              <m:sSub>
+                <m:sSubPr>
+                  <m:ctrlPr>
+                    <w:rPr>
+                      <w:rFonts w:ascii="Cambria Math" w:hAnsi="Cambria Math" w:cs="Times New Roman"/>
+                      <w:i/>
+                    </w:rPr>
+                  </m:ctrlPr>
+                </m:sSubPr>
+                <m:e>
+                  <m:r>
+                    <w:rPr>
+                      <w:rFonts w:ascii="Cambria Math" w:hAnsi="Cambria Math" w:cs="Times New Roman"/>
+                    </w:rPr>
+                    <m:t>∆</m:t>
+                  </m:r>
+                </m:e>
+                <m:sub>
+                  <m:r>
+                    <w:rPr>
+                      <w:rFonts w:ascii="Cambria Math" w:hAnsi="Cambria Math" w:cs="Times New Roman"/>
+                    </w:rPr>
+                    <m:t>e</m:t>
+                  </m:r>
+                </m:sub>
+              </m:sSub>
+            </m:e>
+            <m:sup>
+              <m:r>
+                <w:rPr>
+                  <w:rFonts w:ascii="Cambria Math" w:hAnsi="Cambria Math" w:cs="Times New Roman"/>
+                </w:rPr>
+                <m:t>2</m:t>
+              </m:r>
+            </m:sup>
+          </m:sSup>
+          <m:f>
+            <m:fPr>
+              <m:ctrlPr>
+                <w:rPr>
+                  <w:rFonts w:ascii="Cambria Math" w:hAnsi="Cambria Math" w:cs="Times New Roman"/>
+                  <w:i/>
+                </w:rPr>
+              </m:ctrlPr>
+            </m:fPr>
+            <m:num>
+              <m:sSub>
+                <m:sSubPr>
+                  <m:ctrlPr>
+                    <w:rPr>
+                      <w:rFonts w:ascii="Cambria Math" w:eastAsiaTheme="minorEastAsia" w:hAnsi="Cambria Math" w:cs="Times New Roman"/>
+                      <w:i/>
+                    </w:rPr>
+                  </m:ctrlPr>
+                </m:sSubPr>
+                <m:e>
+                  <m:r>
+                    <w:rPr>
+                      <w:rFonts w:ascii="Cambria Math" w:eastAsiaTheme="minorEastAsia" w:hAnsi="Cambria Math" w:cs="Times New Roman"/>
+                    </w:rPr>
+                    <m:t>V</m:t>
+                  </m:r>
+                </m:e>
+                <m:sub>
+                  <m:r>
+                    <w:rPr>
+                      <w:rFonts w:ascii="Cambria Math" w:eastAsiaTheme="minorEastAsia" w:hAnsi="Cambria Math" w:cs="Times New Roman"/>
+                    </w:rPr>
+                    <m:t>i</m:t>
+                  </m:r>
+                </m:sub>
+              </m:sSub>
+            </m:num>
+            <m:den>
+              <m:sSub>
+                <m:sSubPr>
+                  <m:ctrlPr>
+                    <w:rPr>
+                      <w:rFonts w:ascii="Cambria Math" w:eastAsiaTheme="minorEastAsia" w:hAnsi="Cambria Math" w:cs="Times New Roman"/>
+                      <w:i/>
+                    </w:rPr>
+                  </m:ctrlPr>
+                </m:sSubPr>
+                <m:e>
+                  <m:r>
+                    <w:rPr>
+                      <w:rFonts w:ascii="Cambria Math" w:eastAsiaTheme="minorEastAsia" w:hAnsi="Cambria Math" w:cs="Times New Roman"/>
+                    </w:rPr>
+                    <m:t>V</m:t>
+                  </m:r>
+                </m:e>
+                <m:sub>
+                  <m:r>
+                    <w:rPr>
+                      <w:rFonts w:ascii="Cambria Math" w:eastAsiaTheme="minorEastAsia" w:hAnsi="Cambria Math" w:cs="Times New Roman"/>
+                    </w:rPr>
+                    <m:t>0</m:t>
+                  </m:r>
+                </m:sub>
+              </m:sSub>
+            </m:den>
+          </m:f>
+          <m:r>
+            <w:rPr>
+              <w:rFonts w:ascii="Cambria Math" w:hAnsi="Cambria Math" w:cs="Times New Roman"/>
+            </w:rPr>
+            <m:t>+ε</m:t>
+          </m:r>
+        </m:oMath>
+      </m:oMathPara>
+    </w:p>
+    <w:p>
+      <w:pPr>
+        <w:rPr>
+          <w:rFonts w:ascii="Times New Roman" w:hAnsi="Times New Roman" w:cs="Times New Roman"/>
+        </w:rPr>
+      </w:pPr>
+      <w:r>
+        <w:rPr>
+          <w:rFonts w:ascii="Times New Roman" w:hAnsi="Times New Roman" w:cs="Times New Roman"/>
+        </w:rPr>
+        <w:lastRenderedPageBreak/>
+        <w:t xml:space="preserve">Burada </w:t>
+      </w:r>
+      <m:oMath>
+        <m:r>
+          <w:rPr>
+            <w:rFonts w:ascii="Cambria Math" w:hAnsi="Cambria Math" w:cs="Times New Roman"/>
+          </w:rPr>
+          <m:t>k=</m:t>
+        </m:r>
+        <m:f>
+          <m:fPr>
+            <m:ctrlPr>
+              <w:rPr>
+                <w:rFonts w:ascii="Cambria Math" w:hAnsi="Cambria Math" w:cs="Times New Roman"/>
+                <w:i/>
+              </w:rPr>
+            </m:ctrlPr>
+          </m:fPr>
+          <m:num>
+            <m:sSub>
+              <m:sSubPr>
+                <m:ctrlPr>
+                  <w:rPr>
+                    <w:rFonts w:ascii="Cambria Math" w:hAnsi="Cambria Math" w:cs="Times New Roman"/>
+                    <w:i/>
+                  </w:rPr>
+                </m:ctrlPr>
+              </m:sSubPr>
+              <m:e>
+                <m:r>
+                  <w:rPr>
+                    <w:rFonts w:ascii="Cambria Math" w:hAnsi="Cambria Math" w:cs="Times New Roman"/>
+                  </w:rPr>
+                  <m:t>c</m:t>
+                </m:r>
+              </m:e>
+              <m:sub>
+                <m:r>
+                  <w:rPr>
+                    <w:rFonts w:ascii="Cambria Math" w:hAnsi="Cambria Math" w:cs="Times New Roman"/>
+                  </w:rPr>
+                  <m:t>e</m:t>
+                </m:r>
+              </m:sub>
+            </m:sSub>
+            <m:sSup>
+              <m:sSupPr>
+                <m:ctrlPr>
+                  <w:rPr>
+                    <w:rFonts w:ascii="Cambria Math" w:hAnsi="Cambria Math" w:cs="Times New Roman"/>
+                    <w:i/>
+                  </w:rPr>
+                </m:ctrlPr>
+              </m:sSupPr>
+              <m:e>
+                <m:sSub>
+                  <m:sSubPr>
+                    <m:ctrlPr>
+                      <w:rPr>
+                        <w:rFonts w:ascii="Cambria Math" w:hAnsi="Cambria Math"/>
+                      </w:rPr>
+                    </m:ctrlPr>
+                  </m:sSubPr>
+                  <m:e>
+                    <m:r>
+                      <w:rPr>
+                        <w:rFonts w:ascii="Cambria Math" w:hAnsi="Cambria Math"/>
+                      </w:rPr>
+                      <m:t>μ</m:t>
+                    </m:r>
+                  </m:e>
+                  <m:sub>
+                    <m:r>
+                      <w:rPr>
+                        <w:rFonts w:ascii="Cambria Math" w:hAnsi="Cambria Math"/>
+                      </w:rPr>
+                      <m:t>0</m:t>
+                    </m:r>
+                  </m:sub>
+                </m:sSub>
+              </m:e>
+              <m:sup>
+                <m:r>
+                  <w:rPr>
+                    <w:rFonts w:ascii="Cambria Math" w:hAnsi="Cambria Math" w:cs="Times New Roman"/>
+                  </w:rPr>
+                  <m:t>2</m:t>
+                </m:r>
+              </m:sup>
+            </m:sSup>
+            <m:sSup>
+              <m:sSupPr>
+                <m:ctrlPr>
+                  <w:rPr>
+                    <w:rFonts w:ascii="Cambria Math" w:hAnsi="Cambria Math" w:cs="Times New Roman"/>
+                    <w:i/>
+                  </w:rPr>
+                </m:ctrlPr>
+              </m:sSupPr>
+              <m:e>
+                <m:sSub>
+                  <m:sSubPr>
+                    <m:ctrlPr>
+                      <w:rPr>
+                        <w:rFonts w:ascii="Cambria Math" w:hAnsi="Cambria Math" w:cs="Times New Roman"/>
+                        <w:i/>
+                      </w:rPr>
+                    </m:ctrlPr>
+                  </m:sSubPr>
+                  <m:e>
+                    <m:r>
+                      <w:rPr>
+                        <w:rFonts w:ascii="Cambria Math" w:hAnsi="Cambria Math" w:cs="Times New Roman"/>
+                      </w:rPr>
+                      <m:t>∆</m:t>
+                    </m:r>
+                  </m:e>
+                  <m:sub>
+                    <m:r>
+                      <w:rPr>
+                        <w:rFonts w:ascii="Cambria Math" w:hAnsi="Cambria Math" w:cs="Times New Roman"/>
+                      </w:rPr>
+                      <m:t>e</m:t>
+                    </m:r>
+                  </m:sub>
+                </m:sSub>
+              </m:e>
+              <m:sup>
+                <m:r>
+                  <w:rPr>
+                    <w:rFonts w:ascii="Cambria Math" w:hAnsi="Cambria Math" w:cs="Times New Roman"/>
+                  </w:rPr>
+                  <m:t>2</m:t>
+                </m:r>
+              </m:sup>
+            </m:sSup>
+          </m:num>
+          <m:den>
+            <m:sSub>
+              <m:sSubPr>
+                <m:ctrlPr>
+                  <w:rPr>
+                    <w:rFonts w:ascii="Cambria Math" w:eastAsiaTheme="minorEastAsia" w:hAnsi="Cambria Math" w:cs="Times New Roman"/>
+                    <w:i/>
+                  </w:rPr>
+                </m:ctrlPr>
+              </m:sSubPr>
+              <m:e>
+                <m:r>
+                  <w:rPr>
+                    <w:rFonts w:ascii="Cambria Math" w:eastAsiaTheme="minorEastAsia" w:hAnsi="Cambria Math" w:cs="Times New Roman"/>
+                  </w:rPr>
+                  <m:t>V</m:t>
+                </m:r>
+              </m:e>
+              <m:sub>
+                <m:r>
+                  <w:rPr>
+                    <w:rFonts w:ascii="Cambria Math" w:eastAsiaTheme="minorEastAsia" w:hAnsi="Cambria Math" w:cs="Times New Roman"/>
+                  </w:rPr>
+                  <m:t>0</m:t>
+                </m:r>
+              </m:sub>
+            </m:sSub>
+          </m:den>
+        </m:f>
+      </m:oMath>
+      <w:r>
+        <w:rPr>
+          <w:rFonts w:ascii="Times New Roman" w:eastAsiaTheme="minorEastAsia" w:hAnsi="Times New Roman" w:cs="Times New Roman"/>
+        </w:rPr>
+        <w:t xml:space="preserve"> </w:t>
+      </w:r>
+      <w:r>
+        <w:rPr>
+          <w:rFonts w:ascii="Times New Roman" w:eastAsiaTheme="minorEastAsia" w:hAnsi="Times New Roman" w:cs="Times New Roman"/>
+        </w:rPr>
+        <w:t xml:space="preserve"> </w:t>
+      </w:r>
+      <w:r>
+        <w:rPr>
+          <w:rFonts w:ascii="Times New Roman" w:eastAsiaTheme="minorEastAsia" w:hAnsi="Times New Roman" w:cs="Times New Roman"/>
+        </w:rPr>
+        <w:t xml:space="preserve">terimi başlangıç kuantizasyon hatasının </w:t>
+      </w:r>
+      <m:oMath>
+        <m:sSub>
+          <m:sSubPr>
+            <m:ctrlPr>
+              <w:rPr>
+                <w:rFonts w:ascii="Cambria Math" w:eastAsiaTheme="minorEastAsia" w:hAnsi="Cambria Math" w:cs="Times New Roman"/>
+                <w:i/>
+              </w:rPr>
+            </m:ctrlPr>
+          </m:sSubPr>
+          <m:e>
+            <m:r>
+              <w:rPr>
+                <w:rFonts w:ascii="Cambria Math" w:eastAsiaTheme="minorEastAsia" w:hAnsi="Cambria Math" w:cs="Times New Roman"/>
+              </w:rPr>
+              <m:t>V</m:t>
+            </m:r>
+          </m:e>
+          <m:sub>
+            <m:r>
+              <w:rPr>
+                <w:rFonts w:ascii="Cambria Math" w:eastAsiaTheme="minorEastAsia" w:hAnsi="Cambria Math" w:cs="Times New Roman"/>
+              </w:rPr>
+              <m:t>0</m:t>
+            </m:r>
+          </m:sub>
+        </m:sSub>
+      </m:oMath>
+      <w:r>
+        <w:rPr>
+          <w:rFonts w:ascii="Times New Roman" w:eastAsiaTheme="minorEastAsia" w:hAnsi="Times New Roman" w:cs="Times New Roman"/>
+        </w:rPr>
+        <w:t xml:space="preserve">’a göre nispi büyüklüğünü ifade eder. Başlangıçta </w:t>
+      </w:r>
+      <m:oMath>
+        <m:sSub>
+          <m:sSubPr>
+            <m:ctrlPr>
+              <w:rPr>
+                <w:rFonts w:ascii="Cambria Math" w:hAnsi="Cambria Math" w:cs="Times New Roman"/>
+                <w:i/>
+              </w:rPr>
+            </m:ctrlPr>
+          </m:sSubPr>
+          <m:e>
+            <m:r>
+              <w:rPr>
+                <w:rFonts w:ascii="Cambria Math" w:hAnsi="Cambria Math" w:cs="Times New Roman"/>
+              </w:rPr>
+              <m:t>c</m:t>
+            </m:r>
+          </m:e>
+          <m:sub>
+            <m:r>
+              <w:rPr>
+                <w:rFonts w:ascii="Cambria Math" w:hAnsi="Cambria Math" w:cs="Times New Roman"/>
+              </w:rPr>
+              <m:t>γ</m:t>
+            </m:r>
+          </m:sub>
+        </m:sSub>
+        <m:r>
+          <w:rPr>
+            <w:rFonts w:ascii="Cambria Math" w:hAnsi="Cambria Math" w:cs="Times New Roman"/>
+          </w:rPr>
+          <m:t>+</m:t>
+        </m:r>
+        <m:sSub>
+          <m:sSubPr>
+            <m:ctrlPr>
+              <w:rPr>
+                <w:rFonts w:ascii="Cambria Math" w:hAnsi="Cambria Math" w:cs="Times New Roman"/>
+                <w:i/>
+              </w:rPr>
+            </m:ctrlPr>
+          </m:sSubPr>
+          <m:e>
+            <m:r>
+              <w:rPr>
+                <w:rFonts w:ascii="Cambria Math" w:hAnsi="Cambria Math" w:cs="Times New Roman"/>
+              </w:rPr>
+              <m:t>c</m:t>
+            </m:r>
+          </m:e>
+          <m:sub>
+            <m:r>
+              <w:rPr>
+                <w:rFonts w:ascii="Cambria Math" w:hAnsi="Cambria Math" w:cs="Times New Roman"/>
+              </w:rPr>
+              <m:t>w</m:t>
+            </m:r>
+          </m:sub>
+        </m:sSub>
+        <m:sSup>
+          <m:sSupPr>
+            <m:ctrlPr>
+              <w:rPr>
+                <w:rFonts w:ascii="Cambria Math" w:hAnsi="Cambria Math" w:cs="Times New Roman"/>
+                <w:i/>
+              </w:rPr>
+            </m:ctrlPr>
+          </m:sSupPr>
+          <m:e>
+            <m:sSub>
+              <m:sSubPr>
+                <m:ctrlPr>
+                  <w:rPr>
+                    <w:rFonts w:ascii="Cambria Math" w:hAnsi="Cambria Math" w:cs="Times New Roman"/>
+                    <w:i/>
+                  </w:rPr>
+                </m:ctrlPr>
+              </m:sSubPr>
+              <m:e>
+                <m:r>
+                  <w:rPr>
+                    <w:rFonts w:ascii="Cambria Math" w:hAnsi="Cambria Math" w:cs="Times New Roman"/>
+                  </w:rPr>
+                  <m:t>∆</m:t>
+                </m:r>
+              </m:e>
+              <m:sub>
+                <m:r>
+                  <w:rPr>
+                    <w:rFonts w:ascii="Cambria Math" w:hAnsi="Cambria Math" w:cs="Times New Roman"/>
+                  </w:rPr>
+                  <m:t>w</m:t>
+                </m:r>
+              </m:sub>
+            </m:sSub>
+          </m:e>
+          <m:sup>
+            <m:r>
+              <w:rPr>
+                <w:rFonts w:ascii="Cambria Math" w:hAnsi="Cambria Math" w:cs="Times New Roman"/>
+              </w:rPr>
+              <m:t>2</m:t>
+            </m:r>
+          </m:sup>
+        </m:sSup>
+        <m:r>
+          <w:rPr>
+            <w:rFonts w:ascii="Cambria Math" w:hAnsi="Cambria Math" w:cs="Times New Roman"/>
+          </w:rPr>
+          <m:t>+</m:t>
+        </m:r>
+        <m:sSub>
+          <m:sSubPr>
+            <m:ctrlPr>
+              <w:rPr>
+                <w:rFonts w:ascii="Cambria Math" w:hAnsi="Cambria Math" w:cs="Times New Roman"/>
+                <w:i/>
+              </w:rPr>
+            </m:ctrlPr>
+          </m:sSubPr>
+          <m:e>
+            <m:r>
+              <w:rPr>
+                <w:rFonts w:ascii="Cambria Math" w:hAnsi="Cambria Math" w:cs="Times New Roman"/>
+              </w:rPr>
+              <m:t>c</m:t>
+            </m:r>
+          </m:e>
+          <m:sub>
+            <m:r>
+              <w:rPr>
+                <w:rFonts w:ascii="Cambria Math" w:hAnsi="Cambria Math" w:cs="Times New Roman"/>
+              </w:rPr>
+              <m:t>e</m:t>
+            </m:r>
+          </m:sub>
+        </m:sSub>
+        <m:sSup>
+          <m:sSupPr>
+            <m:ctrlPr>
+              <w:rPr>
+                <w:rFonts w:ascii="Cambria Math" w:hAnsi="Cambria Math" w:cs="Times New Roman"/>
+                <w:i/>
+              </w:rPr>
+            </m:ctrlPr>
+          </m:sSupPr>
+          <m:e>
+            <m:sSub>
+              <m:sSubPr>
+                <m:ctrlPr>
+                  <w:rPr>
+                    <w:rFonts w:ascii="Cambria Math" w:hAnsi="Cambria Math"/>
+                  </w:rPr>
+                </m:ctrlPr>
+              </m:sSubPr>
+              <m:e>
+                <m:r>
+                  <w:rPr>
+                    <w:rFonts w:ascii="Cambria Math" w:hAnsi="Cambria Math"/>
+                  </w:rPr>
+                  <m:t>μ</m:t>
+                </m:r>
+              </m:e>
+              <m:sub>
+                <m:r>
+                  <w:rPr>
+                    <w:rFonts w:ascii="Cambria Math" w:hAnsi="Cambria Math"/>
+                  </w:rPr>
+                  <m:t>0</m:t>
+                </m:r>
+              </m:sub>
+            </m:sSub>
+          </m:e>
+          <m:sup>
+            <m:r>
+              <w:rPr>
+                <w:rFonts w:ascii="Cambria Math" w:hAnsi="Cambria Math" w:cs="Times New Roman"/>
+              </w:rPr>
+              <m:t>2</m:t>
+            </m:r>
+          </m:sup>
+        </m:sSup>
+        <m:sSup>
+          <m:sSupPr>
+            <m:ctrlPr>
+              <w:rPr>
+                <w:rFonts w:ascii="Cambria Math" w:hAnsi="Cambria Math" w:cs="Times New Roman"/>
+                <w:i/>
+              </w:rPr>
+            </m:ctrlPr>
+          </m:sSupPr>
+          <m:e>
+            <m:sSub>
+              <m:sSubPr>
+                <m:ctrlPr>
+                  <w:rPr>
+                    <w:rFonts w:ascii="Cambria Math" w:hAnsi="Cambria Math" w:cs="Times New Roman"/>
+                    <w:i/>
+                  </w:rPr>
+                </m:ctrlPr>
+              </m:sSubPr>
+              <m:e>
+                <m:r>
+                  <w:rPr>
+                    <w:rFonts w:ascii="Cambria Math" w:hAnsi="Cambria Math" w:cs="Times New Roman"/>
+                  </w:rPr>
+                  <m:t>∆</m:t>
+                </m:r>
+              </m:e>
+              <m:sub>
+                <m:r>
+                  <w:rPr>
+                    <w:rFonts w:ascii="Cambria Math" w:hAnsi="Cambria Math" w:cs="Times New Roman"/>
+                  </w:rPr>
+                  <m:t>e</m:t>
+                </m:r>
+              </m:sub>
+            </m:sSub>
+          </m:e>
+          <m:sup>
+            <m:r>
+              <w:rPr>
+                <w:rFonts w:ascii="Cambria Math" w:hAnsi="Cambria Math" w:cs="Times New Roman"/>
+              </w:rPr>
+              <m:t>2</m:t>
+            </m:r>
+          </m:sup>
+        </m:sSup>
+        <m:r>
+          <w:rPr>
+            <w:rFonts w:ascii="Cambria Math" w:hAnsi="Cambria Math" w:cs="Times New Roman"/>
+          </w:rPr>
+          <m:t>+ε</m:t>
+        </m:r>
+        <m:r>
+          <w:rPr>
+            <w:rFonts w:ascii="Cambria Math" w:hAnsi="Cambria Math" w:cs="Times New Roman"/>
+          </w:rPr>
+          <m:t>&lt;</m:t>
+        </m:r>
+        <m:r>
+          <m:rPr>
+            <m:sty m:val="p"/>
+          </m:rPr>
+          <w:rPr>
+            <w:rFonts w:ascii="Cambria Math" w:eastAsiaTheme="minorEastAsia" w:hAnsi="Cambria Math" w:cs="Times New Roman"/>
+          </w:rPr>
+          <m:t xml:space="preserve"> </m:t>
+        </m:r>
+        <m:sSub>
+          <m:sSubPr>
+            <m:ctrlPr>
+              <w:rPr>
+                <w:rFonts w:ascii="Cambria Math" w:eastAsiaTheme="minorEastAsia" w:hAnsi="Cambria Math" w:cs="Times New Roman"/>
+                <w:i/>
+              </w:rPr>
+            </m:ctrlPr>
+          </m:sSubPr>
+          <m:e>
+            <m:r>
+              <w:rPr>
+                <w:rFonts w:ascii="Cambria Math" w:eastAsiaTheme="minorEastAsia" w:hAnsi="Cambria Math" w:cs="Times New Roman"/>
+              </w:rPr>
+              <m:t>V</m:t>
+            </m:r>
+          </m:e>
+          <m:sub>
+            <m:r>
+              <w:rPr>
+                <w:rFonts w:ascii="Cambria Math" w:eastAsiaTheme="minorEastAsia" w:hAnsi="Cambria Math" w:cs="Times New Roman"/>
+              </w:rPr>
+              <m:t>0</m:t>
+            </m:r>
+          </m:sub>
+        </m:sSub>
+      </m:oMath>
+      <w:r>
+        <w:rPr>
+          <w:rFonts w:ascii="Times New Roman" w:eastAsiaTheme="minorEastAsia" w:hAnsi="Times New Roman" w:cs="Times New Roman"/>
+        </w:rPr>
+        <w:t xml:space="preserve"> eşitsizliği kabul edildiğinden, </w:t>
+      </w:r>
+      <m:oMath>
+        <m:r>
+          <w:rPr>
+            <w:rFonts w:ascii="Cambria Math" w:eastAsiaTheme="minorEastAsia" w:hAnsi="Cambria Math" w:cs="Times New Roman"/>
+          </w:rPr>
+          <m:t>0&lt;</m:t>
+        </m:r>
+        <m:r>
+          <w:rPr>
+            <w:rFonts w:ascii="Cambria Math" w:hAnsi="Cambria Math" w:cs="Times New Roman"/>
+          </w:rPr>
+          <m:t>k</m:t>
+        </m:r>
+        <m:r>
+          <w:rPr>
+            <w:rFonts w:ascii="Cambria Math" w:hAnsi="Cambria Math" w:cs="Times New Roman"/>
+          </w:rPr>
+          <m:t>&lt;1</m:t>
+        </m:r>
+      </m:oMath>
+      <w:r>
+        <w:rPr>
+          <w:rFonts w:ascii="Times New Roman" w:eastAsiaTheme="minorEastAsia" w:hAnsi="Times New Roman" w:cs="Times New Roman"/>
+        </w:rPr>
+        <w:t xml:space="preserve"> olarak tanımlanabilir. </w:t>
+      </w:r>
+      <w:r>
+        <w:rPr>
+          <w:rFonts w:ascii="Times New Roman" w:eastAsiaTheme="minorEastAsia" w:hAnsi="Times New Roman" w:cs="Times New Roman"/>
+        </w:rPr>
+        <w:t>Bu durumda:</w:t>
+      </w:r>
+    </w:p>
+    <w:p>
+      <w:pPr>
+        <w:rPr>
+          <w:rFonts w:ascii="Times New Roman" w:hAnsi="Times New Roman" w:cs="Times New Roman"/>
+        </w:rPr>
+      </w:pPr>
+      <m:oMathPara>
+        <m:oMath>
+          <m:sSub>
+            <m:sSubPr>
+              <m:ctrlPr>
+                <w:rPr>
+                  <w:rFonts w:ascii="Cambria Math" w:eastAsiaTheme="minorEastAsia" w:hAnsi="Cambria Math" w:cs="Times New Roman"/>
+                  <w:i/>
+                </w:rPr>
+              </m:ctrlPr>
+            </m:sSubPr>
+            <m:e>
+              <m:r>
+                <w:rPr>
+                  <w:rFonts w:ascii="Cambria Math" w:eastAsiaTheme="minorEastAsia" w:hAnsi="Cambria Math" w:cs="Times New Roman"/>
+                </w:rPr>
+                <m:t>V</m:t>
+              </m:r>
+            </m:e>
+            <m:sub>
+              <m:r>
+                <w:rPr>
+                  <w:rFonts w:ascii="Cambria Math" w:eastAsiaTheme="minorEastAsia" w:hAnsi="Cambria Math" w:cs="Times New Roman"/>
+                </w:rPr>
+                <m:t>i+1</m:t>
+              </m:r>
+            </m:sub>
+          </m:sSub>
+          <m:r>
+            <w:rPr>
+              <w:rFonts w:ascii="Cambria Math" w:eastAsiaTheme="minorEastAsia" w:hAnsi="Cambria Math" w:cs="Times New Roman"/>
+            </w:rPr>
+            <m:t>=</m:t>
+          </m:r>
+          <m:r>
+            <w:rPr>
+              <w:rFonts w:ascii="Cambria Math" w:eastAsiaTheme="minorEastAsia" w:hAnsi="Cambria Math" w:cs="Times New Roman"/>
+            </w:rPr>
+            <m:t>(</m:t>
+          </m:r>
+          <m:sSub>
+            <m:sSubPr>
+              <m:ctrlPr>
+                <w:rPr>
+                  <w:rFonts w:ascii="Cambria Math" w:hAnsi="Cambria Math" w:cs="Times New Roman"/>
+                  <w:i/>
+                </w:rPr>
+              </m:ctrlPr>
+            </m:sSubPr>
+            <m:e>
+              <m:r>
+                <w:rPr>
+                  <w:rFonts w:ascii="Cambria Math" w:hAnsi="Cambria Math" w:cs="Times New Roman"/>
+                </w:rPr>
+                <m:t>c</m:t>
+              </m:r>
+            </m:e>
+            <m:sub>
+              <m:r>
+                <w:rPr>
+                  <w:rFonts w:ascii="Cambria Math" w:hAnsi="Cambria Math" w:cs="Times New Roman"/>
+                </w:rPr>
+                <m:t>γ</m:t>
+              </m:r>
+            </m:sub>
+          </m:sSub>
+          <m:r>
+            <w:rPr>
+              <w:rFonts w:ascii="Cambria Math" w:hAnsi="Cambria Math" w:cs="Times New Roman"/>
+            </w:rPr>
+            <m:t>+</m:t>
+          </m:r>
+          <m:sSub>
+            <m:sSubPr>
+              <m:ctrlPr>
+                <w:rPr>
+                  <w:rFonts w:ascii="Cambria Math" w:hAnsi="Cambria Math" w:cs="Times New Roman"/>
+                  <w:i/>
+                </w:rPr>
+              </m:ctrlPr>
+            </m:sSubPr>
+            <m:e>
+              <m:r>
+                <w:rPr>
+                  <w:rFonts w:ascii="Cambria Math" w:hAnsi="Cambria Math" w:cs="Times New Roman"/>
+                </w:rPr>
+                <m:t>c</m:t>
+              </m:r>
+            </m:e>
+            <m:sub>
+              <m:r>
+                <w:rPr>
+                  <w:rFonts w:ascii="Cambria Math" w:hAnsi="Cambria Math" w:cs="Times New Roman"/>
+                </w:rPr>
+                <m:t>w</m:t>
+              </m:r>
+            </m:sub>
+          </m:sSub>
+          <m:sSup>
+            <m:sSupPr>
+              <m:ctrlPr>
+                <w:rPr>
+                  <w:rFonts w:ascii="Cambria Math" w:hAnsi="Cambria Math" w:cs="Times New Roman"/>
+                  <w:i/>
+                </w:rPr>
+              </m:ctrlPr>
+            </m:sSupPr>
+            <m:e>
+              <m:sSub>
+                <m:sSubPr>
+                  <m:ctrlPr>
+                    <w:rPr>
+                      <w:rFonts w:ascii="Cambria Math" w:hAnsi="Cambria Math" w:cs="Times New Roman"/>
+                      <w:i/>
+                    </w:rPr>
+                  </m:ctrlPr>
+                </m:sSubPr>
+                <m:e>
+                  <m:r>
+                    <w:rPr>
+                      <w:rFonts w:ascii="Cambria Math" w:hAnsi="Cambria Math" w:cs="Times New Roman"/>
+                    </w:rPr>
+                    <m:t>∆</m:t>
+                  </m:r>
+                </m:e>
+                <m:sub>
+                  <m:r>
+                    <w:rPr>
+                      <w:rFonts w:ascii="Cambria Math" w:hAnsi="Cambria Math" w:cs="Times New Roman"/>
+                    </w:rPr>
+                    <m:t>w</m:t>
+                  </m:r>
+                </m:sub>
+              </m:sSub>
+            </m:e>
+            <m:sup>
+              <m:r>
+                <w:rPr>
+                  <w:rFonts w:ascii="Cambria Math" w:hAnsi="Cambria Math" w:cs="Times New Roman"/>
+                </w:rPr>
+                <m:t>2</m:t>
+              </m:r>
+            </m:sup>
+          </m:sSup>
+          <m:r>
+            <w:rPr>
+              <w:rFonts w:ascii="Cambria Math" w:hAnsi="Cambria Math" w:cs="Times New Roman"/>
+            </w:rPr>
+            <m:t>+ε</m:t>
+          </m:r>
+          <m:r>
+            <w:rPr>
+              <w:rFonts w:ascii="Cambria Math" w:hAnsi="Cambria Math" w:cs="Times New Roman"/>
+            </w:rPr>
+            <m:t>)</m:t>
+          </m:r>
+          <m:r>
+            <w:rPr>
+              <w:rFonts w:ascii="Cambria Math" w:hAnsi="Cambria Math" w:cs="Times New Roman"/>
+            </w:rPr>
+            <m:t>+k</m:t>
+          </m:r>
+          <m:sSub>
+            <m:sSubPr>
+              <m:ctrlPr>
+                <w:rPr>
+                  <w:rFonts w:ascii="Cambria Math" w:eastAsiaTheme="minorEastAsia" w:hAnsi="Cambria Math" w:cs="Times New Roman"/>
+                  <w:i/>
+                </w:rPr>
+              </m:ctrlPr>
+            </m:sSubPr>
+            <m:e>
+              <m:r>
+                <w:rPr>
+                  <w:rFonts w:ascii="Cambria Math" w:eastAsiaTheme="minorEastAsia" w:hAnsi="Cambria Math" w:cs="Times New Roman"/>
+                </w:rPr>
+                <m:t>V</m:t>
+              </m:r>
+            </m:e>
+            <m:sub>
+              <m:r>
+                <w:rPr>
+                  <w:rFonts w:ascii="Cambria Math" w:eastAsiaTheme="minorEastAsia" w:hAnsi="Cambria Math" w:cs="Times New Roman"/>
+                </w:rPr>
+                <m:t>i</m:t>
+              </m:r>
+            </m:sub>
+          </m:sSub>
+        </m:oMath>
+      </m:oMathPara>
+    </w:p>
+    <w:p>
+      <w:pPr>
+        <w:rPr>
+          <w:rFonts w:ascii="Times New Roman" w:hAnsi="Times New Roman" w:cs="Times New Roman"/>
+        </w:rPr>
+      </w:pPr>
+      <w:r>
+        <w:rPr>
+          <w:rFonts w:ascii="Times New Roman" w:hAnsi="Times New Roman" w:cs="Times New Roman"/>
+        </w:rPr>
+        <w:t xml:space="preserve">Olarak yazılabilir. Burada </w:t>
+      </w:r>
+      <m:oMath>
+        <m:r>
+          <w:rPr>
+            <w:rFonts w:ascii="Cambria Math" w:hAnsi="Cambria Math" w:cs="Times New Roman"/>
+          </w:rPr>
+          <m:t>k</m:t>
+        </m:r>
+        <m:sSub>
+          <m:sSubPr>
+            <m:ctrlPr>
+              <w:rPr>
+                <w:rFonts w:ascii="Cambria Math" w:eastAsiaTheme="minorEastAsia" w:hAnsi="Cambria Math" w:cs="Times New Roman"/>
+                <w:i/>
+              </w:rPr>
+            </m:ctrlPr>
+          </m:sSubPr>
+          <m:e>
+            <m:r>
+              <w:rPr>
+                <w:rFonts w:ascii="Cambria Math" w:eastAsiaTheme="minorEastAsia" w:hAnsi="Cambria Math" w:cs="Times New Roman"/>
+              </w:rPr>
+              <m:t>V</m:t>
+            </m:r>
+          </m:e>
+          <m:sub>
+            <m:r>
+              <w:rPr>
+                <w:rFonts w:ascii="Cambria Math" w:eastAsiaTheme="minorEastAsia" w:hAnsi="Cambria Math" w:cs="Times New Roman"/>
+              </w:rPr>
+              <m:t>i</m:t>
+            </m:r>
+          </m:sub>
+        </m:sSub>
+      </m:oMath>
+      <w:r>
+        <w:rPr>
+          <w:rFonts w:ascii="Times New Roman" w:eastAsiaTheme="minorEastAsia" w:hAnsi="Times New Roman" w:cs="Times New Roman"/>
+        </w:rPr>
+        <w:t xml:space="preserve"> terimi harici tüm terimler sabit ve pozitiftir. </w:t>
+      </w:r>
+      <w:r>
+        <w:rPr>
+          <w:rFonts w:ascii="Times New Roman" w:eastAsiaTheme="minorEastAsia" w:hAnsi="Times New Roman" w:cs="Times New Roman"/>
+        </w:rPr>
+        <w:t>Bu durumda i ile i+1 lyapunov üst sınırı arasındaki fark aşağıdaki gibi yazılmalıdır.</w:t>
+      </w:r>
+    </w:p>
+    <w:p>
+      <w:pPr>
+        <w:rPr>
+          <w:rFonts w:ascii="Times New Roman" w:hAnsi="Times New Roman" w:cs="Times New Roman"/>
+        </w:rPr>
+      </w:pPr>
+      <m:oMathPara>
+        <m:oMath>
+          <m:sSub>
+            <m:sSubPr>
+              <m:ctrlPr>
+                <w:rPr>
+                  <w:rFonts w:ascii="Cambria Math" w:eastAsiaTheme="minorEastAsia" w:hAnsi="Cambria Math" w:cs="Times New Roman"/>
+                  <w:i/>
+                </w:rPr>
+              </m:ctrlPr>
+            </m:sSubPr>
+            <m:e>
+              <m:r>
+                <w:rPr>
+                  <w:rFonts w:ascii="Cambria Math" w:eastAsiaTheme="minorEastAsia" w:hAnsi="Cambria Math" w:cs="Times New Roman"/>
+                </w:rPr>
+                <m:t>V</m:t>
+              </m:r>
+            </m:e>
+            <m:sub>
+              <m:r>
+                <w:rPr>
+                  <w:rFonts w:ascii="Cambria Math" w:eastAsiaTheme="minorEastAsia" w:hAnsi="Cambria Math" w:cs="Times New Roman"/>
+                </w:rPr>
+                <m:t>i+1</m:t>
+              </m:r>
+            </m:sub>
+          </m:sSub>
+          <m:r>
+            <w:rPr>
+              <w:rFonts w:ascii="Cambria Math" w:eastAsiaTheme="minorEastAsia" w:hAnsi="Cambria Math" w:cs="Times New Roman"/>
+            </w:rPr>
+            <m:t>-</m:t>
+          </m:r>
+          <m:sSub>
+            <m:sSubPr>
+              <m:ctrlPr>
+                <w:rPr>
+                  <w:rFonts w:ascii="Cambria Math" w:eastAsiaTheme="minorEastAsia" w:hAnsi="Cambria Math" w:cs="Times New Roman"/>
+                  <w:i/>
+                </w:rPr>
+              </m:ctrlPr>
+            </m:sSubPr>
+            <m:e>
+              <m:r>
+                <w:rPr>
+                  <w:rFonts w:ascii="Cambria Math" w:eastAsiaTheme="minorEastAsia" w:hAnsi="Cambria Math" w:cs="Times New Roman"/>
+                </w:rPr>
+                <m:t>V</m:t>
+              </m:r>
+            </m:e>
+            <m:sub>
+              <m:r>
+                <w:rPr>
+                  <w:rFonts w:ascii="Cambria Math" w:eastAsiaTheme="minorEastAsia" w:hAnsi="Cambria Math" w:cs="Times New Roman"/>
+                </w:rPr>
+                <m:t>i</m:t>
+              </m:r>
+            </m:sub>
+          </m:sSub>
+          <m:r>
+            <w:rPr>
+              <w:rFonts w:ascii="Cambria Math" w:eastAsiaTheme="minorEastAsia" w:hAnsi="Cambria Math" w:cs="Times New Roman"/>
+            </w:rPr>
+            <m:t>=</m:t>
+          </m:r>
+          <m:d>
+            <m:dPr>
+              <m:ctrlPr>
+                <w:rPr>
+                  <w:rFonts w:ascii="Cambria Math" w:eastAsiaTheme="minorEastAsia" w:hAnsi="Cambria Math" w:cs="Times New Roman"/>
+                  <w:i/>
+                </w:rPr>
+              </m:ctrlPr>
+            </m:dPr>
+            <m:e>
+              <m:sSub>
+                <m:sSubPr>
+                  <m:ctrlPr>
+                    <w:rPr>
+                      <w:rFonts w:ascii="Cambria Math" w:hAnsi="Cambria Math" w:cs="Times New Roman"/>
+                      <w:i/>
+                    </w:rPr>
+                  </m:ctrlPr>
+                </m:sSubPr>
+                <m:e>
+                  <m:r>
+                    <w:rPr>
+                      <w:rFonts w:ascii="Cambria Math" w:hAnsi="Cambria Math" w:cs="Times New Roman"/>
+                    </w:rPr>
+                    <m:t>c</m:t>
+                  </m:r>
+                </m:e>
+                <m:sub>
+                  <m:r>
+                    <w:rPr>
+                      <w:rFonts w:ascii="Cambria Math" w:hAnsi="Cambria Math" w:cs="Times New Roman"/>
+                    </w:rPr>
+                    <m:t>γ</m:t>
+                  </m:r>
+                </m:sub>
+              </m:sSub>
+              <m:r>
+                <w:rPr>
+                  <w:rFonts w:ascii="Cambria Math" w:hAnsi="Cambria Math" w:cs="Times New Roman"/>
+                </w:rPr>
+                <m:t>+</m:t>
+              </m:r>
+              <m:sSub>
+                <m:sSubPr>
+                  <m:ctrlPr>
+                    <w:rPr>
+                      <w:rFonts w:ascii="Cambria Math" w:hAnsi="Cambria Math" w:cs="Times New Roman"/>
+                      <w:i/>
+                    </w:rPr>
+                  </m:ctrlPr>
+                </m:sSubPr>
+                <m:e>
+                  <m:r>
+                    <w:rPr>
+                      <w:rFonts w:ascii="Cambria Math" w:hAnsi="Cambria Math" w:cs="Times New Roman"/>
+                    </w:rPr>
+                    <m:t>c</m:t>
+                  </m:r>
+                </m:e>
+                <m:sub>
+                  <m:r>
+                    <w:rPr>
+                      <w:rFonts w:ascii="Cambria Math" w:hAnsi="Cambria Math" w:cs="Times New Roman"/>
+                    </w:rPr>
+                    <m:t>w</m:t>
+                  </m:r>
+                </m:sub>
+              </m:sSub>
+              <m:sSup>
+                <m:sSupPr>
+                  <m:ctrlPr>
+                    <w:rPr>
+                      <w:rFonts w:ascii="Cambria Math" w:hAnsi="Cambria Math" w:cs="Times New Roman"/>
+                      <w:i/>
+                    </w:rPr>
+                  </m:ctrlPr>
+                </m:sSupPr>
+                <m:e>
+                  <m:sSub>
+                    <m:sSubPr>
+                      <m:ctrlPr>
+                        <w:rPr>
+                          <w:rFonts w:ascii="Cambria Math" w:hAnsi="Cambria Math" w:cs="Times New Roman"/>
+                          <w:i/>
+                        </w:rPr>
+                      </m:ctrlPr>
+                    </m:sSubPr>
+                    <m:e>
+                      <m:r>
+                        <w:rPr>
+                          <w:rFonts w:ascii="Cambria Math" w:hAnsi="Cambria Math" w:cs="Times New Roman"/>
+                        </w:rPr>
+                        <m:t>∆</m:t>
+                      </m:r>
+                    </m:e>
+                    <m:sub>
+                      <m:r>
+                        <w:rPr>
+                          <w:rFonts w:ascii="Cambria Math" w:hAnsi="Cambria Math" w:cs="Times New Roman"/>
+                        </w:rPr>
+                        <m:t>w</m:t>
+                      </m:r>
+                    </m:sub>
+                  </m:sSub>
+                </m:e>
+                <m:sup>
+                  <m:r>
+                    <w:rPr>
+                      <w:rFonts w:ascii="Cambria Math" w:hAnsi="Cambria Math" w:cs="Times New Roman"/>
+                    </w:rPr>
+                    <m:t>2</m:t>
+                  </m:r>
+                </m:sup>
+              </m:sSup>
+              <m:r>
+                <w:rPr>
+                  <w:rFonts w:ascii="Cambria Math" w:hAnsi="Cambria Math" w:cs="Times New Roman"/>
+                </w:rPr>
+                <m:t>+ε</m:t>
+              </m:r>
+              <m:ctrlPr>
+                <w:rPr>
+                  <w:rFonts w:ascii="Cambria Math" w:hAnsi="Cambria Math" w:cs="Times New Roman"/>
+                  <w:i/>
+                </w:rPr>
+              </m:ctrlPr>
+            </m:e>
+          </m:d>
+          <m:r>
+            <w:rPr>
+              <w:rFonts w:ascii="Cambria Math" w:hAnsi="Cambria Math" w:cs="Times New Roman"/>
+            </w:rPr>
+            <m:t>+</m:t>
+          </m:r>
+          <m:d>
+            <m:dPr>
+              <m:ctrlPr>
+                <w:rPr>
+                  <w:rFonts w:ascii="Cambria Math" w:hAnsi="Cambria Math" w:cs="Times New Roman"/>
+                  <w:i/>
+                </w:rPr>
+              </m:ctrlPr>
+            </m:dPr>
+            <m:e>
+              <m:r>
+                <w:rPr>
+                  <w:rFonts w:ascii="Cambria Math" w:hAnsi="Cambria Math" w:cs="Times New Roman"/>
+                </w:rPr>
+                <m:t>k</m:t>
+              </m:r>
+              <m:r>
+                <w:rPr>
+                  <w:rFonts w:ascii="Cambria Math" w:hAnsi="Cambria Math" w:cs="Times New Roman"/>
+                </w:rPr>
+                <m:t>-1</m:t>
+              </m:r>
+            </m:e>
+          </m:d>
+          <m:sSub>
+            <m:sSubPr>
+              <m:ctrlPr>
+                <w:rPr>
+                  <w:rFonts w:ascii="Cambria Math" w:eastAsiaTheme="minorEastAsia" w:hAnsi="Cambria Math" w:cs="Times New Roman"/>
+                  <w:i/>
+                </w:rPr>
+              </m:ctrlPr>
+            </m:sSubPr>
+            <m:e>
+              <m:r>
+                <w:rPr>
+                  <w:rFonts w:ascii="Cambria Math" w:eastAsiaTheme="minorEastAsia" w:hAnsi="Cambria Math" w:cs="Times New Roman"/>
+                </w:rPr>
+                <m:t>V</m:t>
+              </m:r>
+            </m:e>
+            <m:sub>
+              <m:r>
+                <w:rPr>
+                  <w:rFonts w:ascii="Cambria Math" w:eastAsiaTheme="minorEastAsia" w:hAnsi="Cambria Math" w:cs="Times New Roman"/>
+                </w:rPr>
+                <m:t>i</m:t>
+              </m:r>
+            </m:sub>
+          </m:sSub>
+          <m:r>
+            <w:rPr>
+              <w:rFonts w:ascii="Cambria Math" w:eastAsiaTheme="minorEastAsia" w:hAnsi="Cambria Math" w:cs="Times New Roman"/>
+            </w:rPr>
+            <m:t>&lt;0</m:t>
+          </m:r>
+        </m:oMath>
+      </m:oMathPara>
+    </w:p>
+    <w:p>
+      <w:pPr>
+        <w:rPr>
+          <w:rFonts w:ascii="Times New Roman" w:hAnsi="Times New Roman" w:cs="Times New Roman"/>
+        </w:rPr>
+      </w:pPr>
+      <w:r>
+        <w:rPr>
+          <w:rFonts w:ascii="Times New Roman" w:hAnsi="Times New Roman" w:cs="Times New Roman"/>
+        </w:rPr>
+        <w:t xml:space="preserve">Burada k terimi, 1’den küçük olduğundan, Lyapunov üst sınırlarının arasındaki fark 0’dan küçük olacaktır. </w:t>
+      </w:r>
     </w:p>
     <w:p>
       <w:pPr>
@@ -5804,6 +7141,7 @@
           <w:rFonts w:ascii="Times New Roman" w:hAnsi="Times New Roman" w:cs="Times New Roman"/>
           <w:noProof/>
         </w:rPr>
+        <w:lastRenderedPageBreak/>
         <w:drawing>
           <wp:inline distT="0" distB="0" distL="0" distR="0" wp14:anchorId="5A25B370" wp14:editId="7F638161">
             <wp:extent cx="5760720" cy="3267710"/>
@@ -5852,7 +7190,6 @@
           <w:rFonts w:ascii="Times New Roman" w:hAnsi="Times New Roman" w:cs="Times New Roman"/>
           <w:noProof/>
         </w:rPr>
-        <w:lastRenderedPageBreak/>
         <w:drawing>
           <wp:inline distT="0" distB="0" distL="0" distR="0" wp14:anchorId="0B5A5C95" wp14:editId="47BDFAF4">
             <wp:extent cx="5760720" cy="2082165"/>
@@ -5929,6 +7266,7 @@
           <w:rFonts w:ascii="Times New Roman" w:hAnsi="Times New Roman" w:cs="Times New Roman"/>
           <w:noProof/>
         </w:rPr>
+        <w:lastRenderedPageBreak/>
         <w:drawing>
           <wp:inline distT="0" distB="0" distL="0" distR="0" wp14:anchorId="1A4BAD05" wp14:editId="39F9E553">
             <wp:extent cx="5760720" cy="3938905"/>
@@ -5977,7 +7315,6 @@
           <w:rFonts w:ascii="Times New Roman" w:hAnsi="Times New Roman" w:cs="Times New Roman"/>
           <w:noProof/>
         </w:rPr>
-        <w:lastRenderedPageBreak/>
         <w:drawing>
           <wp:inline distT="0" distB="0" distL="0" distR="0" wp14:anchorId="40E28A05" wp14:editId="4221521A">
             <wp:extent cx="5760720" cy="4380230"/>
@@ -6119,20 +7456,12 @@
           <w:rFonts w:ascii="Times New Roman" w:hAnsi="Times New Roman" w:cs="Times New Roman"/>
         </w:rPr>
       </w:pPr>
-      <w:proofErr w:type="spellStart"/>
       <w:r>
         <w:rPr>
           <w:rFonts w:ascii="Times New Roman" w:hAnsi="Times New Roman" w:cs="Times New Roman"/>
         </w:rPr>
         <w:lastRenderedPageBreak/>
-        <w:t>Remark</w:t>
-      </w:r>
-      <w:proofErr w:type="spellEnd"/>
-      <w:r>
-        <w:rPr>
-          <w:rFonts w:ascii="Times New Roman" w:hAnsi="Times New Roman" w:cs="Times New Roman"/>
-        </w:rPr>
-        <w:t xml:space="preserve"> 7:</w:t>
+        <w:t>Remark 7:</w:t>
       </w:r>
     </w:p>
     <w:p>
@@ -6307,19 +7636,11 @@
           <w:rFonts w:ascii="Times New Roman" w:hAnsi="Times New Roman" w:cs="Times New Roman"/>
         </w:rPr>
       </w:pPr>
-      <w:proofErr w:type="spellStart"/>
       <w:r>
         <w:rPr>
           <w:rFonts w:ascii="Times New Roman" w:hAnsi="Times New Roman" w:cs="Times New Roman"/>
         </w:rPr>
-        <w:t>Remark</w:t>
-      </w:r>
-      <w:proofErr w:type="spellEnd"/>
-      <w:r>
-        <w:rPr>
-          <w:rFonts w:ascii="Times New Roman" w:hAnsi="Times New Roman" w:cs="Times New Roman"/>
-        </w:rPr>
-        <w:t xml:space="preserve"> 8:</w:t>
+        <w:t>Remark 8:</w:t>
       </w:r>
     </w:p>
     <w:p>
@@ -6645,19 +7966,11 @@
           <w:rFonts w:ascii="Times New Roman" w:hAnsi="Times New Roman" w:cs="Times New Roman"/>
         </w:rPr>
       </w:pPr>
-      <w:proofErr w:type="spellStart"/>
       <w:r>
         <w:rPr>
           <w:rFonts w:ascii="Times New Roman" w:hAnsi="Times New Roman" w:cs="Times New Roman"/>
         </w:rPr>
-        <w:t>Remark</w:t>
-      </w:r>
-      <w:proofErr w:type="spellEnd"/>
-      <w:r>
-        <w:rPr>
-          <w:rFonts w:ascii="Times New Roman" w:hAnsi="Times New Roman" w:cs="Times New Roman"/>
-        </w:rPr>
-        <w:t xml:space="preserve"> 9:</w:t>
+        <w:t>Remark 9:</w:t>
       </w:r>
     </w:p>
     <w:p>
@@ -6728,19 +8041,11 @@
           <w:rFonts w:ascii="Times New Roman" w:hAnsi="Times New Roman" w:cs="Times New Roman"/>
         </w:rPr>
       </w:pPr>
-      <w:proofErr w:type="spellStart"/>
       <w:r>
         <w:rPr>
           <w:rFonts w:ascii="Times New Roman" w:hAnsi="Times New Roman" w:cs="Times New Roman"/>
         </w:rPr>
-        <w:t>Remark</w:t>
-      </w:r>
-      <w:proofErr w:type="spellEnd"/>
-      <w:r>
-        <w:rPr>
-          <w:rFonts w:ascii="Times New Roman" w:hAnsi="Times New Roman" w:cs="Times New Roman"/>
-        </w:rPr>
-        <w:t xml:space="preserve"> 10:</w:t>
+        <w:t>Remark 10:</w:t>
       </w:r>
     </w:p>
     <w:p>
@@ -6839,19 +8144,11 @@
           <w:rFonts w:ascii="Times New Roman" w:hAnsi="Times New Roman" w:cs="Times New Roman"/>
         </w:rPr>
       </w:pPr>
-      <w:proofErr w:type="spellStart"/>
       <w:r>
         <w:rPr>
           <w:rFonts w:ascii="Times New Roman" w:hAnsi="Times New Roman" w:cs="Times New Roman"/>
         </w:rPr>
-        <w:t>Remark</w:t>
-      </w:r>
-      <w:proofErr w:type="spellEnd"/>
-      <w:r>
-        <w:rPr>
-          <w:rFonts w:ascii="Times New Roman" w:hAnsi="Times New Roman" w:cs="Times New Roman"/>
-        </w:rPr>
-        <w:t xml:space="preserve"> 11:</w:t>
+        <w:t>Remark 11:</w:t>
       </w:r>
     </w:p>
     <w:p>
@@ -7387,6 +8684,7 @@
   <w:style w:type="character" w:default="1" w:styleId="VarsaylanParagrafYazTipi">
     <w:name w:val="Default Paragraph Font"/>
     <w:uiPriority w:val="1"/>
+    <w:semiHidden/>
     <w:unhideWhenUsed/>
   </w:style>
   <w:style w:type="table" w:default="1" w:styleId="NormalTablo">

</xml_diff>